<commit_message>
Poprawienie estetyki naszych sprawozdań
</commit_message>
<xml_diff>
--- a/Sprawozdania_ze_spotkań/Spotkanie_2.docx
+++ b/Sprawozdania_ze_spotkań/Spotkanie_2.docx
@@ -1,135 +1,90 @@
 
 <file path=word/document.xml><?xml version="1.0" encoding="utf-8"?>
-<w:document xmlns:wpc="http://schemas.microsoft.com/office/word/2010/wordprocessingCanvas" xmlns:cx="http://schemas.microsoft.com/office/drawing/2014/chartex" xmlns:cx1="http://schemas.microsoft.com/office/drawing/2015/9/8/chartex" xmlns:cx2="http://schemas.microsoft.com/office/drawing/2015/10/21/chartex" xmlns:cx3="http://schemas.microsoft.com/office/drawing/2016/5/9/chartex" xmlns:cx4="http://schemas.microsoft.com/office/drawing/2016/5/10/chartex" xmlns:cx5="http://schemas.microsoft.com/office/drawing/2016/5/11/chartex" xmlns:cx6="http://schemas.microsoft.com/office/drawing/2016/5/12/chartex" xmlns:cx7="http://schemas.microsoft.com/office/drawing/2016/5/13/chartex" xmlns:cx8="http://schemas.microsoft.com/office/drawing/2016/5/14/chartex" xmlns:mc="http://schemas.openxmlformats.org/markup-compatibility/2006" xmlns:aink="http://schemas.microsoft.com/office/drawing/2016/ink" xmlns:am3d="http://schemas.microsoft.com/office/drawing/2017/model3d" xmlns:o="urn:schemas-microsoft-com:office:office" xmlns:r="http://schemas.openxmlformats.org/officeDocument/2006/relationships" xmlns:m="http://schemas.openxmlformats.org/officeDocument/2006/math" xmlns:v="urn:schemas-microsoft-com:vml" xmlns:wp14="http://schemas.microsoft.com/office/word/2010/wordprocessingDrawing" xmlns:wp="http://schemas.openxmlformats.org/drawingml/2006/wordprocessingDrawing" xmlns:w10="urn:schemas-microsoft-com:office:word" xmlns:w="http://schemas.openxmlformats.org/wordprocessingml/2006/main" xmlns:w14="http://schemas.microsoft.com/office/word/2010/wordml" xmlns:w15="http://schemas.microsoft.com/office/word/2012/wordml" xmlns:w16cex="http://schemas.microsoft.com/office/word/2018/wordml/cex" xmlns:w16cid="http://schemas.microsoft.com/office/word/2016/wordml/cid" xmlns:w16="http://schemas.microsoft.com/office/word/2018/wordml" xmlns:w16se="http://schemas.microsoft.com/office/word/2015/wordml/symex" xmlns:wpg="http://schemas.microsoft.com/office/word/2010/wordprocessingGroup" xmlns:wpi="http://schemas.microsoft.com/office/word/2010/wordprocessingInk" xmlns:wne="http://schemas.microsoft.com/office/word/2006/wordml" xmlns:wps="http://schemas.microsoft.com/office/word/2010/wordprocessingShape" mc:Ignorable="w14 w15 w16se w16cid w16 w16cex wp14">
+<w:document xmlns:wpc="http://schemas.microsoft.com/office/word/2010/wordprocessingCanvas" xmlns:mc="http://schemas.openxmlformats.org/markup-compatibility/2006" xmlns:o="urn:schemas-microsoft-com:office:office" xmlns:r="http://schemas.openxmlformats.org/officeDocument/2006/relationships" xmlns:m="http://schemas.openxmlformats.org/officeDocument/2006/math" xmlns:v="urn:schemas-microsoft-com:vml" xmlns:wp14="http://schemas.microsoft.com/office/word/2010/wordprocessingDrawing" xmlns:wp="http://schemas.openxmlformats.org/drawingml/2006/wordprocessingDrawing" xmlns:w10="urn:schemas-microsoft-com:office:word" xmlns:w="http://schemas.openxmlformats.org/wordprocessingml/2006/main" xmlns:w14="http://schemas.microsoft.com/office/word/2010/wordml" xmlns:w15="http://schemas.microsoft.com/office/word/2012/wordml" xmlns:wpg="http://schemas.microsoft.com/office/word/2010/wordprocessingGroup" xmlns:wpi="http://schemas.microsoft.com/office/word/2010/wordprocessingInk" xmlns:wne="http://schemas.microsoft.com/office/word/2006/wordml" xmlns:wps="http://schemas.microsoft.com/office/word/2010/wordprocessingShape" mc:Ignorable="w14 w15 wp14">
   <w:body>
     <w:p>
       <w:pPr>
         <w:pStyle w:val="NormalnyWeb"/>
         <w:rPr>
-          <w:b/>
           <w:bCs/>
           <w:color w:val="000000"/>
-          <w:sz w:val="32"/>
-          <w:szCs w:val="32"/>
+          <w:sz w:val="28"/>
+          <w:szCs w:val="28"/>
         </w:rPr>
       </w:pPr>
       <w:r>
         <w:rPr>
-          <w:b/>
           <w:bCs/>
           <w:color w:val="000000"/>
-          <w:sz w:val="32"/>
-          <w:szCs w:val="32"/>
-        </w:rPr>
-        <w:t>Relacja z dyskusji na temat wybranych narzędzi kontroli zadań</w:t>
+          <w:sz w:val="28"/>
+          <w:szCs w:val="28"/>
+        </w:rPr>
+        <w:t xml:space="preserve">Drugie spotkanie odbyło się 6 maja o </w:t>
+      </w:r>
+      <w:proofErr w:type="spellStart"/>
+      <w:r>
+        <w:rPr>
+          <w:bCs/>
+          <w:color w:val="000000"/>
+          <w:sz w:val="28"/>
+          <w:szCs w:val="28"/>
+        </w:rPr>
+        <w:t>godz</w:t>
+      </w:r>
+      <w:proofErr w:type="spellEnd"/>
+      <w:r>
+        <w:rPr>
+          <w:bCs/>
+          <w:color w:val="000000"/>
+          <w:sz w:val="28"/>
+          <w:szCs w:val="28"/>
+        </w:rPr>
+        <w:t xml:space="preserve"> 20.00</w:t>
+      </w:r>
+      <w:r>
+        <w:rPr>
+          <w:bCs/>
+          <w:color w:val="000000"/>
+          <w:sz w:val="28"/>
+          <w:szCs w:val="28"/>
+        </w:rPr>
+        <w:t>. Podczas spotkania przeprowadziliśmy dyskusję na temat wyboru narzędzi kontroli zadań w naszym projekcie. Relacja z tej dyskusji przedstawiona została poniżej.</w:t>
       </w:r>
     </w:p>
     <w:p>
       <w:pPr>
         <w:pStyle w:val="NormalnyWeb"/>
         <w:rPr>
-          <w:color w:val="000000"/>
-          <w:sz w:val="28"/>
-          <w:szCs w:val="28"/>
+          <w:b/>
+          <w:bCs/>
+          <w:color w:val="000000"/>
+          <w:sz w:val="32"/>
+          <w:szCs w:val="32"/>
         </w:rPr>
       </w:pPr>
-      <w:r>
-        <w:rPr>
-          <w:color w:val="000000"/>
-          <w:sz w:val="28"/>
-          <w:szCs w:val="28"/>
-        </w:rPr>
-        <w:t xml:space="preserve">Celem naszej dyskusji było wybranie najbardziej odpowiednich dla nas narzędzi kontroli zadań. Początkowo chcieliśmy wybrać </w:t>
-      </w:r>
-      <w:proofErr w:type="spellStart"/>
-      <w:r>
-        <w:rPr>
-          <w:color w:val="000000"/>
-          <w:sz w:val="28"/>
-          <w:szCs w:val="28"/>
-        </w:rPr>
-        <w:t>Trello</w:t>
-      </w:r>
-      <w:proofErr w:type="spellEnd"/>
-      <w:r>
-        <w:rPr>
-          <w:color w:val="000000"/>
-          <w:sz w:val="28"/>
-          <w:szCs w:val="28"/>
-        </w:rPr>
-        <w:t xml:space="preserve">, ale brak możliwości przypisywania danej osobie podzadań do pewnego zadania, nieco nas zniechęciło. Ponadto </w:t>
-      </w:r>
-      <w:proofErr w:type="spellStart"/>
-      <w:r>
-        <w:rPr>
-          <w:color w:val="000000"/>
-          <w:sz w:val="28"/>
-          <w:szCs w:val="28"/>
-        </w:rPr>
-        <w:t>Trello</w:t>
-      </w:r>
-      <w:proofErr w:type="spellEnd"/>
-      <w:r>
-        <w:rPr>
-          <w:color w:val="000000"/>
-          <w:sz w:val="28"/>
-          <w:szCs w:val="28"/>
-        </w:rPr>
-        <w:t xml:space="preserve"> nie umożliwia opcji ustawiania priorytetów zadaniom, co w przypadku naszego projektu jest konieczne, dlatego ostatecznie zrezygnowaliśmy z tej opcji po porównaniu go z </w:t>
-      </w:r>
-      <w:proofErr w:type="spellStart"/>
-      <w:r>
-        <w:rPr>
-          <w:color w:val="000000"/>
-          <w:sz w:val="28"/>
-          <w:szCs w:val="28"/>
-        </w:rPr>
-        <w:t>Plannerem</w:t>
-      </w:r>
-      <w:proofErr w:type="spellEnd"/>
-      <w:r>
-        <w:rPr>
-          <w:color w:val="000000"/>
-          <w:sz w:val="28"/>
-          <w:szCs w:val="28"/>
-        </w:rPr>
-        <w:t xml:space="preserve">. Planner jest bardzo prostym narzędziem, ale bardzo użytecznym. Posłuży nam do utworzenia tablicy </w:t>
-      </w:r>
-      <w:proofErr w:type="spellStart"/>
-      <w:r>
-        <w:rPr>
-          <w:color w:val="000000"/>
-          <w:sz w:val="28"/>
-          <w:szCs w:val="28"/>
-        </w:rPr>
-        <w:t>Kanban</w:t>
-      </w:r>
-      <w:proofErr w:type="spellEnd"/>
-      <w:r>
-        <w:rPr>
-          <w:color w:val="000000"/>
-          <w:sz w:val="28"/>
-          <w:szCs w:val="28"/>
-        </w:rPr>
-        <w:t>, gdyż posiada on bogatą sieć wykresów określających co zostało wykonane, kto jest odpowiedzialny za dane zadanie itp. oraz kalendarz, który pozwoli lepiej rozplanować nam czas, tak abyśmy wykonywali wszystkie zadania w terminie. Oprócz standardowych właściwości Planner określa także priorytety zadań oraz informuje za pośrednictwem e-maila o wprowadzonych zmianach.</w:t>
-      </w:r>
+      <w:bookmarkStart w:id="0" w:name="_GoBack"/>
+      <w:bookmarkEnd w:id="0"/>
     </w:p>
     <w:p>
       <w:pPr>
         <w:pStyle w:val="NormalnyWeb"/>
         <w:rPr>
-          <w:color w:val="000000"/>
-          <w:sz w:val="28"/>
-          <w:szCs w:val="28"/>
+          <w:b/>
+          <w:bCs/>
+          <w:color w:val="000000"/>
+          <w:sz w:val="32"/>
+          <w:szCs w:val="32"/>
         </w:rPr>
       </w:pPr>
       <w:r>
         <w:rPr>
-          <w:color w:val="000000"/>
-          <w:sz w:val="28"/>
-          <w:szCs w:val="28"/>
-        </w:rPr>
-        <w:t>Do stworzenia wykresu Gantta dla naszego projektu wykorzystaliśmy stronę www.teamgantt.com. Posiada ona bardzo przejrzysty interfejs w języku polskim. Świetnymi możliwościami tego narzędzia są: przypisanie danego zadania do osoby, śledzenie postępu jego wykonania oraz tworzenie kamieni milowych oraz grup zadań. Niewątpliwą wadą tej strony jest ograniczenie co do liczby członków zespołu (max 3). Wydaje nam się jednak, że</w:t>
+          <w:b/>
+          <w:bCs/>
+          <w:color w:val="000000"/>
+          <w:sz w:val="32"/>
+          <w:szCs w:val="32"/>
+        </w:rPr>
+        <w:t>Relacja z dyskusji na temat wybranych narzędzi kontroli zadań</w:t>
       </w:r>
     </w:p>
     <w:p>
@@ -147,7 +102,7 @@
           <w:sz w:val="28"/>
           <w:szCs w:val="28"/>
         </w:rPr>
-        <w:t xml:space="preserve">jest to najlepsze darmowe narzędzie do tworzenia wykresów Gantta na ten moment na rynku. Nie ukrywamy, że do codziennej pracy przy projekcie będziemy używać </w:t>
+        <w:t xml:space="preserve">Celem naszej dyskusji było wybranie najbardziej odpowiednich dla nas narzędzi kontroli zadań. Początkowo chcieliśmy wybrać </w:t>
       </w:r>
       <w:proofErr w:type="spellStart"/>
       <w:r>
@@ -156,7 +111,7 @@
           <w:sz w:val="28"/>
           <w:szCs w:val="28"/>
         </w:rPr>
-        <w:t>Plannera</w:t>
+        <w:t>Trello</w:t>
       </w:r>
       <w:proofErr w:type="spellEnd"/>
       <w:r>
@@ -165,7 +120,61 @@
           <w:sz w:val="28"/>
           <w:szCs w:val="28"/>
         </w:rPr>
-        <w:t>, ale doszliśmy do wniosku, że warto mieć też takie narzędzie, aby mieć lepszy graficzny ogląd na postępy w projekcie.</w:t>
+        <w:t xml:space="preserve">, ale brak możliwości przypisywania danej osobie podzadań do pewnego zadania, nieco nas zniechęciło. Ponadto </w:t>
+      </w:r>
+      <w:proofErr w:type="spellStart"/>
+      <w:r>
+        <w:rPr>
+          <w:color w:val="000000"/>
+          <w:sz w:val="28"/>
+          <w:szCs w:val="28"/>
+        </w:rPr>
+        <w:t>Trello</w:t>
+      </w:r>
+      <w:proofErr w:type="spellEnd"/>
+      <w:r>
+        <w:rPr>
+          <w:color w:val="000000"/>
+          <w:sz w:val="28"/>
+          <w:szCs w:val="28"/>
+        </w:rPr>
+        <w:t xml:space="preserve"> nie umożliwia opcji ustawiania priorytetów zadaniom, co w przypadku naszego projektu jest konieczne, dlatego ostatecznie zrezygnowaliśmy z tej opcji po porównaniu go z </w:t>
+      </w:r>
+      <w:proofErr w:type="spellStart"/>
+      <w:r>
+        <w:rPr>
+          <w:color w:val="000000"/>
+          <w:sz w:val="28"/>
+          <w:szCs w:val="28"/>
+        </w:rPr>
+        <w:t>Plannerem</w:t>
+      </w:r>
+      <w:proofErr w:type="spellEnd"/>
+      <w:r>
+        <w:rPr>
+          <w:color w:val="000000"/>
+          <w:sz w:val="28"/>
+          <w:szCs w:val="28"/>
+        </w:rPr>
+        <w:t xml:space="preserve">. Planner jest bardzo prostym narzędziem, ale bardzo użytecznym. Posłuży nam do utworzenia tablicy </w:t>
+      </w:r>
+      <w:proofErr w:type="spellStart"/>
+      <w:r>
+        <w:rPr>
+          <w:color w:val="000000"/>
+          <w:sz w:val="28"/>
+          <w:szCs w:val="28"/>
+        </w:rPr>
+        <w:t>Kanban</w:t>
+      </w:r>
+      <w:proofErr w:type="spellEnd"/>
+      <w:r>
+        <w:rPr>
+          <w:color w:val="000000"/>
+          <w:sz w:val="28"/>
+          <w:szCs w:val="28"/>
+        </w:rPr>
+        <w:t>, gdyż posiada on bogatą sieć wykresów określających co zostało wykonane, kto jest odpowiedzialny za dane zadanie itp. oraz kalendarz, który pozwoli lepiej rozplanować nam czas, tak abyśmy wykonywali wszystkie zadania w terminie. Oprócz standardowych właściwości Planner określa także priorytety zadań oraz informuje za pośrednictwem e-maila o wprowadzonych zmianach.</w:t>
       </w:r>
     </w:p>
     <w:p>
@@ -183,6 +192,60 @@
           <w:sz w:val="28"/>
           <w:szCs w:val="28"/>
         </w:rPr>
+        <w:t>Do stworzenia wykresu Gantta dla naszego projektu wykorzystaliśmy stronę www.teamgantt.com. Posiada ona bardzo przejrzysty interfejs w języku polskim. Świetnymi możliwościami tego narzędzia są: przypisanie danego zadania do osoby, śledzenie postępu jego wykonania oraz tworzenie kamieni milowych oraz grup zadań. Niewątpliwą wadą tej strony jest ograniczenie co do liczby członków zespołu (max 3). Wydaje nam się jednak, że</w:t>
+      </w:r>
+    </w:p>
+    <w:p>
+      <w:pPr>
+        <w:pStyle w:val="NormalnyWeb"/>
+        <w:rPr>
+          <w:color w:val="000000"/>
+          <w:sz w:val="28"/>
+          <w:szCs w:val="28"/>
+        </w:rPr>
+      </w:pPr>
+      <w:r>
+        <w:rPr>
+          <w:color w:val="000000"/>
+          <w:sz w:val="28"/>
+          <w:szCs w:val="28"/>
+        </w:rPr>
+        <w:t xml:space="preserve">jest to najlepsze darmowe narzędzie do tworzenia wykresów Gantta na ten moment na rynku. Nie ukrywamy, że do codziennej pracy przy projekcie będziemy używać </w:t>
+      </w:r>
+      <w:proofErr w:type="spellStart"/>
+      <w:r>
+        <w:rPr>
+          <w:color w:val="000000"/>
+          <w:sz w:val="28"/>
+          <w:szCs w:val="28"/>
+        </w:rPr>
+        <w:t>Plannera</w:t>
+      </w:r>
+      <w:proofErr w:type="spellEnd"/>
+      <w:r>
+        <w:rPr>
+          <w:color w:val="000000"/>
+          <w:sz w:val="28"/>
+          <w:szCs w:val="28"/>
+        </w:rPr>
+        <w:t>, ale doszliśmy do wniosku, że warto mieć też takie narzędzie, aby mieć lepszy graficzny ogląd na postępy w projekcie.</w:t>
+      </w:r>
+    </w:p>
+    <w:p>
+      <w:pPr>
+        <w:pStyle w:val="NormalnyWeb"/>
+        <w:rPr>
+          <w:color w:val="000000"/>
+          <w:sz w:val="28"/>
+          <w:szCs w:val="28"/>
+        </w:rPr>
+      </w:pPr>
+      <w:r>
+        <w:rPr>
+          <w:color w:val="000000"/>
+          <w:sz w:val="28"/>
+          <w:szCs w:val="28"/>
+        </w:rPr>
         <w:t xml:space="preserve">Jeśli chodzi o nasze główne środowisko pracy to początkowo padła propozycja Asany ze względu na jej przejrzystość. Podobała nam się również opcja tworzenie listy zadań, na podstawie której automatycznie tworzyć się będzie tablica. Wadą jest natomiast brak możliwości przeprowadzenia </w:t>
       </w:r>
       <w:proofErr w:type="spellStart"/>
@@ -255,7 +318,16 @@
           <w:sz w:val="28"/>
           <w:szCs w:val="28"/>
         </w:rPr>
-        <w:t>. Możliwa jest także wspólna praca w ramach dokumentu współdzielonego, co przyda się podczas tworzenia dokumentacji projektu. Tu będzie prowadzona nasza główna konwersacja oraz będą odbywały się cotygodniowe spotkania w których będziemy przedstawiać co udało się przez dany tydzień wykonać.</w:t>
+        <w:t xml:space="preserve">. Możliwa jest także wspólna </w:t>
+      </w:r>
+      <w:r>
+        <w:rPr>
+          <w:color w:val="000000"/>
+          <w:sz w:val="28"/>
+          <w:szCs w:val="28"/>
+        </w:rPr>
+        <w:lastRenderedPageBreak/>
+        <w:t>praca w ramach dokumentu współdzielonego, co przyda się podczas tworzenia dokumentacji projektu. Tu będzie prowadzona nasza główna konwersacja oraz będą odbywały się cotygodniowe spotkania w których będziemy przedstawiać co udało się przez dany tydzień wykonać.</w:t>
       </w:r>
     </w:p>
     <w:p>
@@ -287,7 +359,7 @@
 </file>
 
 <file path=word/styles.xml><?xml version="1.0" encoding="utf-8"?>
-<w:styles xmlns:mc="http://schemas.openxmlformats.org/markup-compatibility/2006" xmlns:r="http://schemas.openxmlformats.org/officeDocument/2006/relationships" xmlns:w="http://schemas.openxmlformats.org/wordprocessingml/2006/main" xmlns:w14="http://schemas.microsoft.com/office/word/2010/wordml" xmlns:w15="http://schemas.microsoft.com/office/word/2012/wordml" xmlns:w16cex="http://schemas.microsoft.com/office/word/2018/wordml/cex" xmlns:w16cid="http://schemas.microsoft.com/office/word/2016/wordml/cid" xmlns:w16="http://schemas.microsoft.com/office/word/2018/wordml" xmlns:w16se="http://schemas.microsoft.com/office/word/2015/wordml/symex" mc:Ignorable="w14 w15 w16se w16cid w16 w16cex">
+<w:styles xmlns:mc="http://schemas.openxmlformats.org/markup-compatibility/2006" xmlns:r="http://schemas.openxmlformats.org/officeDocument/2006/relationships" xmlns:w="http://schemas.openxmlformats.org/wordprocessingml/2006/main" xmlns:w14="http://schemas.microsoft.com/office/word/2010/wordml" xmlns:w15="http://schemas.microsoft.com/office/word/2012/wordml" mc:Ignorable="w14 w15">
   <w:docDefaults>
     <w:rPrDefault>
       <w:rPr>
@@ -303,7 +375,7 @@
       </w:pPr>
     </w:pPrDefault>
   </w:docDefaults>
-  <w:latentStyles w:defLockedState="0" w:defUIPriority="99" w:defSemiHidden="0" w:defUnhideWhenUsed="0" w:defQFormat="0" w:count="376">
+  <w:latentStyles w:defLockedState="0" w:defUIPriority="99" w:defSemiHidden="0" w:defUnhideWhenUsed="0" w:defQFormat="0" w:count="371">
     <w:lsdException w:name="Normal" w:uiPriority="0" w:qFormat="1"/>
     <w:lsdException w:name="heading 1" w:uiPriority="9" w:qFormat="1"/>
     <w:lsdException w:name="heading 2" w:semiHidden="1" w:uiPriority="9" w:unhideWhenUsed="1" w:qFormat="1"/>
@@ -675,11 +747,6 @@
     <w:lsdException w:name="List Table 5 Dark Accent 6" w:uiPriority="50"/>
     <w:lsdException w:name="List Table 6 Colorful Accent 6" w:uiPriority="51"/>
     <w:lsdException w:name="List Table 7 Colorful Accent 6" w:uiPriority="52"/>
-    <w:lsdException w:name="Mention" w:semiHidden="1" w:unhideWhenUsed="1"/>
-    <w:lsdException w:name="Smart Hyperlink" w:semiHidden="1" w:unhideWhenUsed="1"/>
-    <w:lsdException w:name="Hashtag" w:semiHidden="1" w:unhideWhenUsed="1"/>
-    <w:lsdException w:name="Unresolved Mention" w:semiHidden="1" w:unhideWhenUsed="1"/>
-    <w:lsdException w:name="Smart Link" w:semiHidden="1" w:unhideWhenUsed="1"/>
   </w:latentStyles>
   <w:style w:type="paragraph" w:default="1" w:styleId="Normalny">
     <w:name w:val="Normal"/>

</xml_diff>